<commit_message>
Comienzo de redacción de  'Memoria.doc'
</commit_message>
<xml_diff>
--- a/Documentacion/Memoria.docx
+++ b/Documentacion/Memoria.docx
@@ -237,14 +237,16 @@
         <w:rPr>
           <w:b/>
           <w:bCs/>
-          <w:sz w:val="24"/>
-          <w:szCs w:val="24"/>
-        </w:rPr>
-      </w:pPr>
-      <w:r>
-        <w:rPr>
-          <w:sz w:val="24"/>
-          <w:szCs w:val="24"/>
+          <w:sz w:val="28"/>
+          <w:szCs w:val="28"/>
+        </w:rPr>
+      </w:pPr>
+      <w:r>
+        <w:rPr>
+          <w:b/>
+          <w:bCs/>
+          <w:sz w:val="28"/>
+          <w:szCs w:val="28"/>
         </w:rPr>
         <w:lastRenderedPageBreak/>
         <w:t xml:space="preserve">Presentación del proyecto </w:t>
@@ -293,15 +295,131 @@
           <w:sz w:val="24"/>
           <w:szCs w:val="24"/>
         </w:rPr>
-        <w:t xml:space="preserve">El objetivo de la aplicación es </w:t>
-      </w:r>
-      <w:r>
-        <w:rPr>
-          <w:sz w:val="24"/>
-          <w:szCs w:val="24"/>
-        </w:rPr>
-        <w:t>dotar al cliente de una herramienta funcional y apta para desarrollar su actividad laboral; que con todos los paneles necesarios para gestionar una farmacia de forma óptima.</w:t>
-      </w:r>
+        <w:t>Se trata de una aplicación de escritorio dirigida a satisfacer las necesidades del sector farmacéutico en todo lo relativo a la gestión de una farmacia.</w:t>
+      </w:r>
+    </w:p>
+    <w:p>
+      <w:pPr>
+        <w:spacing w:after="0"/>
+        <w:jc w:val="both"/>
+        <w:rPr>
+          <w:sz w:val="24"/>
+          <w:szCs w:val="24"/>
+        </w:rPr>
+      </w:pPr>
+    </w:p>
+    <w:p>
+      <w:pPr>
+        <w:spacing w:after="0"/>
+        <w:jc w:val="both"/>
+        <w:rPr>
+          <w:sz w:val="24"/>
+          <w:szCs w:val="24"/>
+        </w:rPr>
+      </w:pPr>
+    </w:p>
+    <w:p>
+      <w:pPr>
+        <w:pStyle w:val="Prrafodelista"/>
+        <w:numPr>
+          <w:ilvl w:val="0"/>
+          <w:numId w:val="1"/>
+        </w:numPr>
+        <w:spacing w:after="0"/>
+        <w:jc w:val="both"/>
+        <w:rPr>
+          <w:b/>
+          <w:bCs/>
+          <w:sz w:val="24"/>
+          <w:szCs w:val="24"/>
+        </w:rPr>
+      </w:pPr>
+      <w:r>
+        <w:rPr>
+          <w:b/>
+          <w:bCs/>
+          <w:sz w:val="24"/>
+          <w:szCs w:val="24"/>
+        </w:rPr>
+        <w:t xml:space="preserve">Enfoque </w:t>
+      </w:r>
+    </w:p>
+    <w:p>
+      <w:pPr>
+        <w:spacing w:after="0"/>
+        <w:jc w:val="both"/>
+        <w:rPr>
+          <w:b/>
+          <w:bCs/>
+          <w:sz w:val="24"/>
+          <w:szCs w:val="24"/>
+        </w:rPr>
+      </w:pPr>
+    </w:p>
+    <w:p>
+      <w:pPr>
+        <w:spacing w:after="0"/>
+        <w:jc w:val="both"/>
+        <w:rPr>
+          <w:sz w:val="24"/>
+          <w:szCs w:val="24"/>
+        </w:rPr>
+      </w:pPr>
+      <w:r>
+        <w:rPr>
+          <w:sz w:val="24"/>
+          <w:szCs w:val="24"/>
+        </w:rPr>
+        <w:t>El equipo ha querido orienta la aplicación a la facilidad de uso</w:t>
+      </w:r>
+      <w:r>
+        <w:rPr>
+          <w:sz w:val="24"/>
+          <w:szCs w:val="24"/>
+        </w:rPr>
+        <w:t xml:space="preserve"> para que todo sea autodescriptivo y sin pérdidas para el usuario final.</w:t>
+      </w:r>
+    </w:p>
+    <w:p>
+      <w:pPr>
+        <w:spacing w:after="0"/>
+        <w:jc w:val="both"/>
+        <w:rPr>
+          <w:sz w:val="24"/>
+          <w:szCs w:val="24"/>
+        </w:rPr>
+      </w:pPr>
+      <w:r>
+        <w:rPr>
+          <w:sz w:val="24"/>
+          <w:szCs w:val="24"/>
+        </w:rPr>
+        <w:t>El objetivo de la aplicación es que los usuarios puedan administrar tanto proveedores, productos como ventas d</w:t>
+      </w:r>
+      <w:r>
+        <w:rPr>
+          <w:sz w:val="24"/>
+          <w:szCs w:val="24"/>
+        </w:rPr>
+        <w:t>e</w:t>
+      </w:r>
+      <w:r>
+        <w:rPr>
+          <w:sz w:val="24"/>
+          <w:szCs w:val="24"/>
+        </w:rPr>
+        <w:t xml:space="preserve"> la farmacia con la máxima facilidad.</w:t>
+      </w:r>
+    </w:p>
+    <w:p>
+      <w:pPr>
+        <w:spacing w:after="0"/>
+        <w:jc w:val="both"/>
+        <w:rPr>
+          <w:sz w:val="24"/>
+          <w:szCs w:val="24"/>
+        </w:rPr>
+      </w:pPr>
     </w:p>
     <w:p>
       <w:pPr>

</xml_diff>